<commit_message>
predict the house prices in Bangalore
</commit_message>
<xml_diff>
--- a/ML_projects/real_estate_price_prediction/Info on the real estate price prediction project.docx
+++ b/ML_projects/real_estate_price_prediction/Info on the real estate price prediction project.docx
@@ -219,6 +219,13 @@
           <w:color w:val="131313"/>
         </w:rPr>
         <w:t xml:space="preserve"> as IDE</w:t>
+      </w:r>
+      <w:r>
+        <w:rPr>
+          <w:rFonts w:cstheme="minorHAnsi"/>
+          <w:color w:val="131313"/>
+        </w:rPr>
+        <w:t xml:space="preserve"> </w:t>
       </w:r>
     </w:p>
     <w:p>
@@ -400,13 +407,7 @@
         <w:rPr>
           <w:rFonts w:cstheme="minorHAnsi"/>
         </w:rPr>
-        <w:t>HKs</w:t>
-      </w:r>
-      <w:r>
-        <w:rPr>
-          <w:rFonts w:cstheme="minorHAnsi"/>
-        </w:rPr>
-        <w:t xml:space="preserve"> – looks data may not be correct</w:t>
+        <w:t>HKs – looks data may not be correct</w:t>
       </w:r>
       <w:r>
         <w:rPr>
@@ -473,7 +474,27 @@
           <w:lang w:eastAsia="en-IN"/>
           <w14:ligatures w14:val="none"/>
         </w:rPr>
-        <w:t>in 'total_sqft' column there are price range like 2100 - 2850 - insert a mean value here and remove the rest</w:t>
+        <w:t>in '</w:t>
+      </w:r>
+      <w:proofErr w:type="spellStart"/>
+      <w:r>
+        <w:rPr>
+          <w:rFonts w:eastAsia="Times New Roman" w:cstheme="minorHAnsi"/>
+          <w:kern w:val="0"/>
+          <w:lang w:eastAsia="en-IN"/>
+          <w14:ligatures w14:val="none"/>
+        </w:rPr>
+        <w:t>total_sqft</w:t>
+      </w:r>
+      <w:proofErr w:type="spellEnd"/>
+      <w:r>
+        <w:rPr>
+          <w:rFonts w:eastAsia="Times New Roman" w:cstheme="minorHAnsi"/>
+          <w:kern w:val="0"/>
+          <w:lang w:eastAsia="en-IN"/>
+          <w14:ligatures w14:val="none"/>
+        </w:rPr>
+        <w:t>' column there are price range like 2100 - 2850 - insert a mean value here and remove the rest</w:t>
       </w:r>
     </w:p>
     <w:p>
@@ -509,7 +530,21 @@
         <w:rPr>
           <w:rFonts w:cstheme="minorHAnsi"/>
         </w:rPr>
-        <w:t>remove residential properties which have less than 300 sq ft per bed room</w:t>
+        <w:t xml:space="preserve">remove residential properties which have less than 300 </w:t>
+      </w:r>
+      <w:proofErr w:type="spellStart"/>
+      <w:r>
+        <w:rPr>
+          <w:rFonts w:cstheme="minorHAnsi"/>
+        </w:rPr>
+        <w:t>sq</w:t>
+      </w:r>
+      <w:proofErr w:type="spellEnd"/>
+      <w:r>
+        <w:rPr>
+          <w:rFonts w:cstheme="minorHAnsi"/>
+        </w:rPr>
+        <w:t xml:space="preserve"> ft per bed room</w:t>
       </w:r>
     </w:p>
     <w:p>
@@ -527,7 +562,21 @@
         <w:rPr>
           <w:rFonts w:cstheme="minorHAnsi"/>
         </w:rPr>
-        <w:t>calculate price per sq ft and remove those rows which have extreme values</w:t>
+        <w:t xml:space="preserve">calculate price per </w:t>
+      </w:r>
+      <w:proofErr w:type="spellStart"/>
+      <w:r>
+        <w:rPr>
+          <w:rFonts w:cstheme="minorHAnsi"/>
+        </w:rPr>
+        <w:t>sq</w:t>
+      </w:r>
+      <w:proofErr w:type="spellEnd"/>
+      <w:r>
+        <w:rPr>
+          <w:rFonts w:cstheme="minorHAnsi"/>
+        </w:rPr>
+        <w:t xml:space="preserve"> ft and remove those rows which have extreme values</w:t>
       </w:r>
     </w:p>
     <w:p>
@@ -603,15 +652,7 @@
           <w:color w:val="0D0D0D"/>
           <w:shd w:val="clear" w:color="auto" w:fill="FFFFFF"/>
         </w:rPr>
-        <w:t>L</w:t>
-      </w:r>
-      <w:r>
-        <w:rPr>
-          <w:rFonts w:cstheme="minorHAnsi"/>
-          <w:color w:val="0D0D0D"/>
-          <w:shd w:val="clear" w:color="auto" w:fill="FFFFFF"/>
-        </w:rPr>
-        <w:t>inear regression has its advantages, it may not capture all the complexities of house price prediction, especially if the relationship between features and house prices is highly nonlinear or if interactions between features are important. In such cases, more advanced techniques like decision trees, random forests, or gradient boosting may be more appropriate.</w:t>
+        <w:t>Linear regression has its advantages, it may not capture all the complexities of house price prediction, especially if the relationship between features and house prices is highly nonlinear or if interactions between features are important. In such cases, more advanced techniques like decision trees, random forests, or gradient boosting may be more appropriate.</w:t>
       </w:r>
     </w:p>
     <w:sectPr>

</xml_diff>